<commit_message>
Fixes for discipline 09.03.03 M17
</commit_message>
<xml_diff>
--- a/09.03.03/Дисциплины/ММИ_ИТиАП_М17_Д_Облачные технологии-Уколов.docx
+++ b/09.03.03/Дисциплины/ММИ_ИТиАП_М17_Д_Облачные технологии-Уколов.docx
@@ -56,8 +56,6 @@
         <w:ind w:firstLine="720"/>
         <w:jc w:val="both"/>
       </w:pPr>
-      <w:bookmarkStart w:id="0" w:name="_GoBack"/>
-      <w:bookmarkEnd w:id="0"/>
     </w:p>
     <w:p>
       <w:pPr>
@@ -1512,7 +1510,7 @@
       <w:r>
         <w:instrText xml:space="preserve"> TC "</w:instrText>
       </w:r>
-      <w:bookmarkStart w:id="1" w:name="_Toc463805971"/>
+      <w:bookmarkStart w:id="0" w:name="_Toc463805971"/>
       <w:r>
         <w:rPr>
           <w:b/>
@@ -1521,7 +1519,7 @@
         </w:rPr>
         <w:instrText>ОБЩАЯ ХАРАКТЕРИСТИКА ДИСЦИПЛИНЫ</w:instrText>
       </w:r>
-      <w:bookmarkEnd w:id="1"/>
+      <w:bookmarkEnd w:id="0"/>
       <w:r>
         <w:instrText xml:space="preserve">" \f C \l "1" </w:instrText>
       </w:r>
@@ -1568,15 +1566,29 @@
         </w:rPr>
         <w:instrText xml:space="preserve"> TC "</w:instrText>
       </w:r>
-      <w:bookmarkStart w:id="2" w:name="_Toc463805972"/>
+      <w:bookmarkStart w:id="1" w:name="_Toc463805972"/>
       <w:r>
         <w:rPr>
           <w:b/>
           <w:iCs/>
         </w:rPr>
-        <w:instrText>Аннотация содержания дисциплины</w:instrText>
-      </w:r>
-      <w:bookmarkEnd w:id="2"/>
+        <w:instrText>Аннотация содержания дисц</w:instrText>
+      </w:r>
+      <w:r>
+        <w:rPr>
+          <w:b/>
+          <w:iCs/>
+        </w:rPr>
+        <w:instrText>и</w:instrText>
+      </w:r>
+      <w:r>
+        <w:rPr>
+          <w:b/>
+          <w:iCs/>
+        </w:rPr>
+        <w:instrText>плины</w:instrText>
+      </w:r>
+      <w:bookmarkEnd w:id="1"/>
       <w:r>
         <w:rPr>
           <w:b/>
@@ -1914,15 +1926,29 @@
         </w:rPr>
         <w:instrText xml:space="preserve"> TC "</w:instrText>
       </w:r>
-      <w:bookmarkStart w:id="3" w:name="_Toc463805973"/>
+      <w:bookmarkStart w:id="2" w:name="_Toc463805973"/>
       <w:r>
         <w:rPr>
           <w:b/>
           <w:iCs/>
         </w:rPr>
-        <w:instrText>Язык реализации программы</w:instrText>
-      </w:r>
-      <w:bookmarkEnd w:id="3"/>
+        <w:instrText>Язык реализации програ</w:instrText>
+      </w:r>
+      <w:r>
+        <w:rPr>
+          <w:b/>
+          <w:iCs/>
+        </w:rPr>
+        <w:instrText>м</w:instrText>
+      </w:r>
+      <w:r>
+        <w:rPr>
+          <w:b/>
+          <w:iCs/>
+        </w:rPr>
+        <w:instrText>мы</w:instrText>
+      </w:r>
+      <w:bookmarkEnd w:id="2"/>
       <w:r>
         <w:rPr>
           <w:b/>
@@ -1992,15 +2018,29 @@
         </w:rPr>
         <w:instrText xml:space="preserve"> TC "</w:instrText>
       </w:r>
-      <w:bookmarkStart w:id="4" w:name="_Toc463805974"/>
+      <w:bookmarkStart w:id="3" w:name="_Toc463805974"/>
       <w:r>
         <w:rPr>
           <w:b/>
           <w:iCs/>
         </w:rPr>
-        <w:instrText>Планируемые результаты обучения по дисциплине</w:instrText>
-      </w:r>
-      <w:bookmarkEnd w:id="4"/>
+        <w:instrText>Планируемые р</w:instrText>
+      </w:r>
+      <w:r>
+        <w:rPr>
+          <w:b/>
+          <w:iCs/>
+        </w:rPr>
+        <w:instrText>е</w:instrText>
+      </w:r>
+      <w:r>
+        <w:rPr>
+          <w:b/>
+          <w:iCs/>
+        </w:rPr>
+        <w:instrText>зультаты обучения по дисциплине</w:instrText>
+      </w:r>
+      <w:bookmarkEnd w:id="3"/>
       <w:r>
         <w:rPr>
           <w:b/>
@@ -2082,16 +2122,36 @@
               <w:rPr>
                 <w:b/>
               </w:rPr>
-              <w:t>ОПК-2</w:t>
-            </w:r>
-            <w:r>
-              <w:t>: способность анализировать социально-экономические задачи и процессы с пр</w:t>
-            </w:r>
-            <w:r>
-              <w:t>и</w:t>
-            </w:r>
-            <w:r>
-              <w:t>менением методов системного анализа и математического моделирования</w:t>
+              <w:t>ОПК-4</w:t>
+            </w:r>
+            <w:r>
+              <w:t>: способность решать стандартные задачи профессиональной деятельности на о</w:t>
+            </w:r>
+            <w:r>
+              <w:t>с</w:t>
+            </w:r>
+            <w:r>
+              <w:t xml:space="preserve">нове информационной и библиографической культуры с применением </w:t>
+            </w:r>
+            <w:proofErr w:type="spellStart"/>
+            <w:r>
+              <w:t>информационн</w:t>
+            </w:r>
+            <w:r>
+              <w:t>о</w:t>
+            </w:r>
+            <w:r>
+              <w:t>коммуникационных</w:t>
+            </w:r>
+            <w:proofErr w:type="spellEnd"/>
+            <w:r>
+              <w:t xml:space="preserve"> технологий и с учетом основных требований информационной бе</w:t>
+            </w:r>
+            <w:r>
+              <w:t>з</w:t>
+            </w:r>
+            <w:r>
+              <w:t>опасности</w:t>
             </w:r>
           </w:p>
         </w:tc>
@@ -2106,36 +2166,10 @@
               <w:rPr>
                 <w:b/>
               </w:rPr>
-              <w:t>ОПК-4</w:t>
-            </w:r>
-            <w:r>
-              <w:t>: способность решать стандартные задачи профессиональной деятельности на о</w:t>
-            </w:r>
-            <w:r>
-              <w:t>с</w:t>
-            </w:r>
-            <w:r>
-              <w:t xml:space="preserve">нове информационной и библиографической культуры с применением </w:t>
-            </w:r>
-            <w:proofErr w:type="spellStart"/>
-            <w:r>
-              <w:t>информационн</w:t>
-            </w:r>
-            <w:r>
-              <w:t>о</w:t>
-            </w:r>
-            <w:r>
-              <w:t>коммуникационных</w:t>
-            </w:r>
-            <w:proofErr w:type="spellEnd"/>
-            <w:r>
-              <w:t xml:space="preserve"> технологий и с учетом основных требований информационной бе</w:t>
-            </w:r>
-            <w:r>
-              <w:t>з</w:t>
-            </w:r>
-            <w:r>
-              <w:t>опасности</w:t>
+              <w:t>ПК-20</w:t>
+            </w:r>
+            <w:r>
+              <w:t>: способностью осуществлять и обосновывать выбор проектных решений по видам обеспечения информационных систем</w:t>
             </w:r>
           </w:p>
         </w:tc>
@@ -2150,16 +2184,28 @@
               <w:rPr>
                 <w:b/>
               </w:rPr>
-              <w:t>ПК-24</w:t>
-            </w:r>
-            <w:r>
-              <w:t>: способностью готовить обзоры научной литературы и электронных информацио</w:t>
-            </w:r>
-            <w:r>
-              <w:t>н</w:t>
-            </w:r>
-            <w:r>
-              <w:t>но-образовательных ресурсов для профессиональной деятельности</w:t>
+              <w:t>ПК-22</w:t>
+            </w:r>
+            <w:r>
+              <w:t xml:space="preserve">: способностью анализировать рынок </w:t>
+            </w:r>
+            <w:proofErr w:type="gramStart"/>
+            <w:r>
+              <w:t>программно-технических</w:t>
+            </w:r>
+            <w:proofErr w:type="gramEnd"/>
+            <w:r>
+              <w:t xml:space="preserve"> </w:t>
+            </w:r>
+            <w:r>
+              <w:cr/>
+              <w:t xml:space="preserve"> средств, информ</w:t>
+            </w:r>
+            <w:r>
+              <w:t>а</w:t>
+            </w:r>
+            <w:r>
+              <w:t>ционных продуктов и услуг для создания и модификации информационных систем</w:t>
             </w:r>
           </w:p>
         </w:tc>
@@ -2174,10 +2220,10 @@
               <w:rPr>
                 <w:b/>
               </w:rPr>
-              <w:t>ПК-20</w:t>
-            </w:r>
-            <w:r>
-              <w:t>: способностью осуществлять и обосновывать выбор проектных решений по видам обеспечения информационных систем</w:t>
+              <w:t>ДПК-4</w:t>
+            </w:r>
+            <w:r>
+              <w:t>: способность разрабатывать, внедрять и адаптировать прикладное программное обеспечение</w:t>
             </w:r>
           </w:p>
         </w:tc>
@@ -2192,95 +2238,10 @@
               <w:rPr>
                 <w:b/>
               </w:rPr>
-              <w:t>ПК-22</w:t>
-            </w:r>
-            <w:r>
-              <w:t xml:space="preserve">: способностью анализировать рынок </w:t>
-            </w:r>
-            <w:proofErr w:type="gramStart"/>
-            <w:r>
-              <w:t>программно-технических</w:t>
-            </w:r>
-            <w:proofErr w:type="gramEnd"/>
-            <w:r>
-              <w:t xml:space="preserve"> </w:t>
-            </w:r>
-            <w:r>
-              <w:cr/>
-              <w:t xml:space="preserve"> средств, информ</w:t>
-            </w:r>
-            <w:r>
-              <w:t>а</w:t>
-            </w:r>
-            <w:r>
-              <w:t>ционных продуктов и услуг для создания и модификации информационных систем</w:t>
-            </w:r>
-          </w:p>
-        </w:tc>
-      </w:tr>
-      <w:tr>
-        <w:tc>
-          <w:tcPr>
-            <w:tcW w:w="9571" w:type="dxa"/>
-          </w:tcPr>
-          <w:p>
-            <w:r>
-              <w:rPr>
-                <w:b/>
-              </w:rPr>
-              <w:t>ДПК-4</w:t>
-            </w:r>
-            <w:r>
-              <w:t>: способность разрабатывать, внедрять и адаптировать прикладное программное обеспечение</w:t>
-            </w:r>
-          </w:p>
-        </w:tc>
-      </w:tr>
-      <w:tr>
-        <w:tc>
-          <w:tcPr>
-            <w:tcW w:w="9571" w:type="dxa"/>
-          </w:tcPr>
-          <w:p>
-            <w:r>
-              <w:rPr>
-                <w:b/>
-              </w:rPr>
               <w:t>ДПК-6</w:t>
             </w:r>
             <w:r>
               <w:t>: способность применять основные приемы и законы создания и чтения чертежей и документации по аппаратным и программным компонентам информационных систем</w:t>
-            </w:r>
-          </w:p>
-        </w:tc>
-      </w:tr>
-      <w:tr>
-        <w:tc>
-          <w:tcPr>
-            <w:tcW w:w="9571" w:type="dxa"/>
-          </w:tcPr>
-          <w:p>
-            <w:r>
-              <w:rPr>
-                <w:b/>
-              </w:rPr>
-              <w:lastRenderedPageBreak/>
-              <w:t>ДПК-7</w:t>
-            </w:r>
-            <w:r>
-              <w:t>: способность использовать технологии разработки объектов профессиональной деятельности в областях: машиностроение, приборостроение, техника, управление техн</w:t>
-            </w:r>
-            <w:r>
-              <w:t>о</w:t>
-            </w:r>
-            <w:r>
-              <w:t>логическими процессами, механика, техническая физика, а также предприятия различн</w:t>
-            </w:r>
-            <w:r>
-              <w:t>о</w:t>
-            </w:r>
-            <w:r>
-              <w:t xml:space="preserve">го профиля и все виды деятельности в условиях экономики информационного общества </w:t>
             </w:r>
           </w:p>
         </w:tc>
@@ -2331,7 +2292,7 @@
         </w:rPr>
         <w:instrText xml:space="preserve"> TC "</w:instrText>
       </w:r>
-      <w:bookmarkStart w:id="5" w:name="_Toc463805975"/>
+      <w:bookmarkStart w:id="4" w:name="_Toc463805975"/>
       <w:r>
         <w:rPr>
           <w:b/>
@@ -2339,7 +2300,7 @@
         </w:rPr>
         <w:instrText>Объем дисциплины</w:instrText>
       </w:r>
-      <w:bookmarkEnd w:id="5"/>
+      <w:bookmarkEnd w:id="4"/>
       <w:r>
         <w:rPr>
           <w:b/>
@@ -4231,7 +4192,7 @@
       <w:r>
         <w:instrText xml:space="preserve"> TC "</w:instrText>
       </w:r>
-      <w:bookmarkStart w:id="6" w:name="_Toc463805976"/>
+      <w:bookmarkStart w:id="5" w:name="_Toc463805976"/>
       <w:r>
         <w:rPr>
           <w:b/>
@@ -4240,7 +4201,7 @@
         </w:rPr>
         <w:instrText>СОДЕРЖАНИЕ ДИСЦИПЛИНЫ</w:instrText>
       </w:r>
-      <w:bookmarkEnd w:id="6"/>
+      <w:bookmarkEnd w:id="5"/>
       <w:r>
         <w:instrText xml:space="preserve">" \f C \l "1" </w:instrText>
       </w:r>
@@ -5710,7 +5671,7 @@
       <w:r>
         <w:instrText xml:space="preserve"> TC "</w:instrText>
       </w:r>
-      <w:bookmarkStart w:id="7" w:name="_Toc463805977"/>
+      <w:bookmarkStart w:id="6" w:name="_Toc463805977"/>
       <w:r>
         <w:rPr>
           <w:b/>
@@ -5719,7 +5680,7 @@
         </w:rPr>
         <w:instrText>РАСПРЕДЕЛЕНИЕ УЧЕБНОГО ВРЕМЕНИ</w:instrText>
       </w:r>
-      <w:bookmarkEnd w:id="7"/>
+      <w:bookmarkEnd w:id="6"/>
       <w:r>
         <w:instrText xml:space="preserve">" \f C \l "1" </w:instrText>
       </w:r>
@@ -5766,7 +5727,7 @@
         </w:rPr>
         <w:instrText xml:space="preserve"> TC "</w:instrText>
       </w:r>
-      <w:bookmarkStart w:id="8" w:name="_Toc463805978"/>
+      <w:bookmarkStart w:id="7" w:name="_Toc463805978"/>
       <w:r>
         <w:rPr>
           <w:b/>
@@ -5774,7 +5735,7 @@
         </w:rPr>
         <w:instrText>Распределение аудиторной нагрузки и мероприятий самостоятельной работы по разделам дисциплины</w:instrText>
       </w:r>
-      <w:bookmarkEnd w:id="8"/>
+      <w:bookmarkEnd w:id="7"/>
       <w:r>
         <w:rPr>
           <w:b/>
@@ -13440,8 +13401,10 @@
                 <w:sz w:val="16"/>
                 <w:szCs w:val="16"/>
               </w:rPr>
-              <w:t>4</w:t>
-            </w:r>
+              <w:t>7</w:t>
+            </w:r>
+            <w:bookmarkStart w:id="8" w:name="_GoBack"/>
+            <w:bookmarkEnd w:id="8"/>
           </w:p>
         </w:tc>
         <w:tc>
@@ -18432,6 +18395,7 @@
       </w:pPr>
       <w:proofErr w:type="spellStart"/>
       <w:r>
+        <w:lastRenderedPageBreak/>
         <w:t>Клементьев</w:t>
       </w:r>
       <w:proofErr w:type="spellEnd"/>
@@ -18531,7 +18495,6 @@
           <w:b/>
           <w:iCs/>
         </w:rPr>
-        <w:lastRenderedPageBreak/>
         <w:t>Методические разработки</w:t>
       </w:r>
       <w:r>
@@ -18843,7 +18806,21 @@
           <w:b/>
           <w:iCs/>
         </w:rPr>
-        <w:instrText>Базы данных, информационно-справочные и поисковые системы</w:instrText>
+        <w:instrText>Б</w:instrText>
+      </w:r>
+      <w:r>
+        <w:rPr>
+          <w:b/>
+          <w:iCs/>
+        </w:rPr>
+        <w:instrText>а</w:instrText>
+      </w:r>
+      <w:r>
+        <w:rPr>
+          <w:b/>
+          <w:iCs/>
+        </w:rPr>
+        <w:instrText>зы данных, информационно-справочные и поисковые системы</w:instrText>
       </w:r>
       <w:bookmarkEnd w:id="22"/>
       <w:r>
@@ -18963,7 +18940,21 @@
           <w:b/>
           <w:iCs/>
         </w:rPr>
-        <w:instrText>Электронные образовательные ресурсы</w:instrText>
+        <w:instrText>Электронные образовател</w:instrText>
+      </w:r>
+      <w:r>
+        <w:rPr>
+          <w:b/>
+          <w:iCs/>
+        </w:rPr>
+        <w:instrText>ь</w:instrText>
+      </w:r>
+      <w:r>
+        <w:rPr>
+          <w:b/>
+          <w:iCs/>
+        </w:rPr>
+        <w:instrText>ные ресурсы</w:instrText>
       </w:r>
       <w:bookmarkEnd w:id="23"/>
       <w:r>
@@ -21093,7 +21084,7 @@
                 <v:shape id="_x0000_i1025" type="#_x0000_t75" style="width:27.75pt;height:22.5pt" o:ole="">
                   <v:imagedata r:id="rId6" o:title=""/>
                 </v:shape>
-                <o:OLEObject Type="Embed" ProgID="Equation.3" ShapeID="_x0000_i1025" DrawAspect="Content" ObjectID="_1543753440" r:id="rId7"/>
+                <o:OLEObject Type="Embed" ProgID="Equation.3" ShapeID="_x0000_i1025" DrawAspect="Content" ObjectID="_1544014053" r:id="rId7"/>
               </w:object>
             </w:r>
             <w:r>
@@ -21454,7 +21445,7 @@
           <v:shape id="_x0000_i1026" type="#_x0000_t75" style="width:27pt;height:20.25pt" o:ole="">
             <v:imagedata r:id="rId9" o:title=""/>
           </v:shape>
-          <o:OLEObject Type="Embed" ProgID="Equation.3" ShapeID="_x0000_i1026" DrawAspect="Content" ObjectID="_1543753441" r:id="rId10"/>
+          <o:OLEObject Type="Embed" ProgID="Equation.3" ShapeID="_x0000_i1026" DrawAspect="Content" ObjectID="_1544014054" r:id="rId10"/>
         </w:object>
       </w:r>
       <w:r>
@@ -22237,7 +22228,7 @@
                 <v:shape id="_x0000_i1027" type="#_x0000_t75" style="width:18.75pt;height:20.25pt" o:ole="">
                   <v:imagedata r:id="rId11" o:title=""/>
                 </v:shape>
-                <o:OLEObject Type="Embed" ProgID="Equation.3" ShapeID="_x0000_i1027" DrawAspect="Content" ObjectID="_1543753442" r:id="rId12"/>
+                <o:OLEObject Type="Embed" ProgID="Equation.3" ShapeID="_x0000_i1027" DrawAspect="Content" ObjectID="_1544014055" r:id="rId12"/>
               </w:object>
             </w:r>
           </w:p>
@@ -22724,7 +22715,7 @@
           <v:shape id="_x0000_i1028" type="#_x0000_t75" style="width:105.75pt;height:22.5pt" o:ole="">
             <v:imagedata r:id="rId14" o:title=""/>
           </v:shape>
-          <o:OLEObject Type="Embed" ProgID="Equation.3" ShapeID="_x0000_i1028" DrawAspect="Content" ObjectID="_1543753443" r:id="rId15"/>
+          <o:OLEObject Type="Embed" ProgID="Equation.3" ShapeID="_x0000_i1028" DrawAspect="Content" ObjectID="_1544014056" r:id="rId15"/>
         </w:object>
       </w:r>
       <w:r>
@@ -22756,7 +22747,7 @@
           <v:shape id="_x0000_i1029" type="#_x0000_t75" style="width:95.25pt;height:20.25pt" o:ole="">
             <v:imagedata r:id="rId16" o:title=""/>
           </v:shape>
-          <o:OLEObject Type="Embed" ProgID="Equation.3" ShapeID="_x0000_i1029" DrawAspect="Content" ObjectID="_1543753444" r:id="rId17"/>
+          <o:OLEObject Type="Embed" ProgID="Equation.3" ShapeID="_x0000_i1029" DrawAspect="Content" ObjectID="_1544014057" r:id="rId17"/>
         </w:object>
       </w:r>
       <w:r>
@@ -22779,7 +22770,7 @@
           <v:shape id="_x0000_i1030" type="#_x0000_t75" style="width:44.25pt;height:18.75pt" o:ole="">
             <v:imagedata r:id="rId18" o:title=""/>
           </v:shape>
-          <o:OLEObject Type="Embed" ProgID="Equation.3" ShapeID="_x0000_i1030" DrawAspect="Content" ObjectID="_1543753445" r:id="rId19"/>
+          <o:OLEObject Type="Embed" ProgID="Equation.3" ShapeID="_x0000_i1030" DrawAspect="Content" ObjectID="_1544014058" r:id="rId19"/>
         </w:object>
       </w:r>
       <w:r>
@@ -22799,7 +22790,7 @@
           <v:shape id="_x0000_i1031" type="#_x0000_t75" style="width:48.75pt;height:21pt" o:ole="">
             <v:imagedata r:id="rId20" o:title=""/>
           </v:shape>
-          <o:OLEObject Type="Embed" ProgID="Equation.3" ShapeID="_x0000_i1031" DrawAspect="Content" ObjectID="_1543753446" r:id="rId21"/>
+          <o:OLEObject Type="Embed" ProgID="Equation.3" ShapeID="_x0000_i1031" DrawAspect="Content" ObjectID="_1544014059" r:id="rId21"/>
         </w:object>
       </w:r>
       <w:r>
@@ -22819,7 +22810,7 @@
           <v:shape id="_x0000_i1032" type="#_x0000_t75" style="width:23.25pt;height:18.75pt" o:ole="">
             <v:imagedata r:id="rId22" o:title=""/>
           </v:shape>
-          <o:OLEObject Type="Embed" ProgID="Equation.3" ShapeID="_x0000_i1032" DrawAspect="Content" ObjectID="_1543753447" r:id="rId23"/>
+          <o:OLEObject Type="Embed" ProgID="Equation.3" ShapeID="_x0000_i1032" DrawAspect="Content" ObjectID="_1544014060" r:id="rId23"/>
         </w:object>
       </w:r>
       <w:r>
@@ -22873,7 +22864,7 @@
           <v:shape id="_x0000_i1033" type="#_x0000_t75" style="width:27pt;height:21pt" o:ole="">
             <v:imagedata r:id="rId24" o:title=""/>
           </v:shape>
-          <o:OLEObject Type="Embed" ProgID="Equation.3" ShapeID="_x0000_i1033" DrawAspect="Content" ObjectID="_1543753448" r:id="rId25"/>
+          <o:OLEObject Type="Embed" ProgID="Equation.3" ShapeID="_x0000_i1033" DrawAspect="Content" ObjectID="_1544014061" r:id="rId25"/>
         </w:object>
       </w:r>
       <w:r>
@@ -22904,7 +22895,7 @@
           <v:shape id="_x0000_i1034" type="#_x0000_t75" style="width:425.25pt;height:21.75pt" o:ole="">
             <v:imagedata r:id="rId26" o:title=""/>
           </v:shape>
-          <o:OLEObject Type="Embed" ProgID="Equation.3" ShapeID="_x0000_i1034" DrawAspect="Content" ObjectID="_1543753449" r:id="rId27"/>
+          <o:OLEObject Type="Embed" ProgID="Equation.3" ShapeID="_x0000_i1034" DrawAspect="Content" ObjectID="_1544014062" r:id="rId27"/>
         </w:object>
       </w:r>
       <w:r>
@@ -22931,7 +22922,7 @@
           <v:shape id="_x0000_i1035" type="#_x0000_t75" style="width:48pt;height:21pt" o:ole="">
             <v:imagedata r:id="rId28" o:title=""/>
           </v:shape>
-          <o:OLEObject Type="Embed" ProgID="Equation.3" ShapeID="_x0000_i1035" DrawAspect="Content" ObjectID="_1543753450" r:id="rId29"/>
+          <o:OLEObject Type="Embed" ProgID="Equation.3" ShapeID="_x0000_i1035" DrawAspect="Content" ObjectID="_1544014063" r:id="rId29"/>
         </w:object>
       </w:r>
       <w:r>
@@ -22957,7 +22948,7 @@
           <v:shape id="_x0000_i1036" type="#_x0000_t75" style="width:44.25pt;height:18.75pt" o:ole="">
             <v:imagedata r:id="rId18" o:title=""/>
           </v:shape>
-          <o:OLEObject Type="Embed" ProgID="Equation.3" ShapeID="_x0000_i1036" DrawAspect="Content" ObjectID="_1543753451" r:id="rId30"/>
+          <o:OLEObject Type="Embed" ProgID="Equation.3" ShapeID="_x0000_i1036" DrawAspect="Content" ObjectID="_1544014064" r:id="rId30"/>
         </w:object>
       </w:r>
       <w:r>
@@ -22977,7 +22968,7 @@
           <v:shape id="_x0000_i1037" type="#_x0000_t75" style="width:48.75pt;height:21pt" o:ole="">
             <v:imagedata r:id="rId20" o:title=""/>
           </v:shape>
-          <o:OLEObject Type="Embed" ProgID="Equation.3" ShapeID="_x0000_i1037" DrawAspect="Content" ObjectID="_1543753452" r:id="rId31"/>
+          <o:OLEObject Type="Embed" ProgID="Equation.3" ShapeID="_x0000_i1037" DrawAspect="Content" ObjectID="_1544014065" r:id="rId31"/>
         </w:object>
       </w:r>
       <w:r>
@@ -22997,7 +22988,7 @@
           <v:shape id="_x0000_i1038" type="#_x0000_t75" style="width:39pt;height:18.75pt" o:ole="">
             <v:imagedata r:id="rId32" o:title=""/>
           </v:shape>
-          <o:OLEObject Type="Embed" ProgID="Equation.3" ShapeID="_x0000_i1038" DrawAspect="Content" ObjectID="_1543753453" r:id="rId33"/>
+          <o:OLEObject Type="Embed" ProgID="Equation.3" ShapeID="_x0000_i1038" DrawAspect="Content" ObjectID="_1544014066" r:id="rId33"/>
         </w:object>
       </w:r>
       <w:r>
@@ -23051,7 +23042,7 @@
           <v:shape id="_x0000_i1039" type="#_x0000_t75" style="width:37.5pt;height:23.25pt" o:ole="">
             <v:imagedata r:id="rId34" o:title=""/>
           </v:shape>
-          <o:OLEObject Type="Embed" ProgID="Equation.3" ShapeID="_x0000_i1039" DrawAspect="Content" ObjectID="_1543753454" r:id="rId35"/>
+          <o:OLEObject Type="Embed" ProgID="Equation.3" ShapeID="_x0000_i1039" DrawAspect="Content" ObjectID="_1544014067" r:id="rId35"/>
         </w:object>
       </w:r>
       <w:r>

</xml_diff>